<commit_message>
the answer of the first question of lab 1
</commit_message>
<xml_diff>
--- a/CSAPP/Reading Notes on CSAPP.docx
+++ b/CSAPP/Reading Notes on CSAPP.docx
@@ -54,7 +54,7 @@
     <w:p>
       <w:pPr>
         <w:rPr>
-          <w:rFonts w:ascii="Arial" w:hAnsi="Arial" w:cs="Arial" w:hint="eastAsia"/>
+          <w:rFonts w:ascii="Arial" w:hAnsi="Arial" w:cs="Arial"/>
         </w:rPr>
       </w:pPr>
       <w:r>
@@ -230,6 +230,47 @@
           <w:rFonts w:ascii="Arial" w:hAnsi="Arial" w:cs="Arial"/>
         </w:rPr>
         <w:t>进程</w:t>
+      </w:r>
+    </w:p>
+    <w:p>
+      <w:pPr>
+        <w:rPr>
+          <w:rFonts w:ascii="Arial" w:hAnsi="Arial" w:cs="Arial" w:hint="eastAsia"/>
+        </w:rPr>
+      </w:pPr>
+      <w:r>
+        <w:rPr>
+          <w:rFonts w:ascii="Arial" w:hAnsi="Arial" w:cs="Arial" w:hint="eastAsia"/>
+          <w:b/>
+          <w:bCs/>
+        </w:rPr>
+        <w:t>b</w:t>
+      </w:r>
+      <w:r>
+        <w:rPr>
+          <w:rFonts w:ascii="Arial" w:hAnsi="Arial" w:cs="Arial" w:hint="eastAsia"/>
+          <w:b/>
+          <w:bCs/>
+        </w:rPr>
+        <w:t>ijection</w:t>
+      </w:r>
+      <w:r>
+        <w:rPr>
+          <w:rFonts w:ascii="Arial" w:hAnsi="Arial" w:cs="Arial" w:hint="eastAsia"/>
+        </w:rPr>
+        <w:t>: one-on-one(</w:t>
+      </w:r>
+      <w:r>
+        <w:rPr>
+          <w:rFonts w:ascii="Arial" w:hAnsi="Arial" w:cs="Arial" w:hint="eastAsia"/>
+        </w:rPr>
+        <w:t>一一对应关系</w:t>
+      </w:r>
+      <w:r>
+        <w:rPr>
+          <w:rFonts w:ascii="Arial" w:hAnsi="Arial" w:cs="Arial" w:hint="eastAsia"/>
+        </w:rPr>
+        <w:t>)</w:t>
       </w:r>
     </w:p>
     <w:sectPr>
@@ -731,7 +772,7 @@
     <w:lsdException w:name="Unresolved Mention" w:semiHidden="1" w:unhideWhenUsed="1"/>
     <w:lsdException w:name="Smart Link" w:semiHidden="1" w:unhideWhenUsed="1"/>
   </w:latentStyles>
-  <w:style w:type="paragraph" w:default="1" w:styleId="a">
+  <w:style w:type="paragraph" w:default="1" w:styleId="Normal">
     <w:name w:val="Normal"/>
     <w:qFormat/>
     <w:pPr>
@@ -739,13 +780,13 @@
       <w:jc w:val="both"/>
     </w:pPr>
   </w:style>
-  <w:style w:type="character" w:default="1" w:styleId="a0">
+  <w:style w:type="character" w:default="1" w:styleId="DefaultParagraphFont">
     <w:name w:val="Default Paragraph Font"/>
     <w:uiPriority w:val="1"/>
     <w:semiHidden/>
     <w:unhideWhenUsed/>
   </w:style>
-  <w:style w:type="table" w:default="1" w:styleId="a1">
+  <w:style w:type="table" w:default="1" w:styleId="TableNormal">
     <w:name w:val="Normal Table"/>
     <w:uiPriority w:val="99"/>
     <w:semiHidden/>
@@ -760,15 +801,15 @@
       </w:tblCellMar>
     </w:tblPr>
   </w:style>
-  <w:style w:type="numbering" w:default="1" w:styleId="a2">
+  <w:style w:type="numbering" w:default="1" w:styleId="NoList">
     <w:name w:val="No List"/>
     <w:uiPriority w:val="99"/>
     <w:semiHidden/>
     <w:unhideWhenUsed/>
   </w:style>
-  <w:style w:type="paragraph" w:styleId="a3">
+  <w:style w:type="paragraph" w:styleId="ListParagraph">
     <w:name w:val="List Paragraph"/>
-    <w:basedOn w:val="a"/>
+    <w:basedOn w:val="Normal"/>
     <w:uiPriority w:val="34"/>
     <w:qFormat/>
     <w:rsid w:val="00EB556C"/>

</xml_diff>

<commit_message>
update note about division
</commit_message>
<xml_diff>
--- a/CSAPP/Reading Notes on CSAPP.docx
+++ b/CSAPP/Reading Notes on CSAPP.docx
@@ -68,148 +68,10 @@
       <w:pPr>
         <w:rPr>
           <w:rFonts w:ascii="Arial" w:hAnsi="Arial" w:cs="Arial"/>
-        </w:rPr>
-      </w:pPr>
-      <w:r>
-        <w:rPr>
-          <w:rFonts w:ascii="Arial" w:hAnsi="Arial" w:cs="Arial"/>
           <w:b/>
           <w:bCs/>
         </w:rPr>
-        <w:t>hierachical</w:t>
-      </w:r>
-      <w:r>
-        <w:rPr>
-          <w:rFonts w:ascii="Arial" w:hAnsi="Arial" w:cs="Arial"/>
-        </w:rPr>
-        <w:t xml:space="preserve"> </w:t>
-      </w:r>
-      <w:r>
-        <w:rPr>
-          <w:rFonts w:ascii="GWIPA" w:hAnsi="GWIPA" w:cs="Arial"/>
-        </w:rPr>
-        <w:t></w:t>
-      </w:r>
-      <w:r>
-        <w:rPr>
-          <w:rFonts w:ascii="GWIPA" w:hAnsi="GWIPA" w:cs="Arial"/>
-        </w:rPr>
-        <w:t></w:t>
-      </w:r>
-      <w:r>
-        <w:rPr>
-          <w:rFonts w:ascii="GWIPA" w:hAnsi="GWIPA" w:cs="Arial"/>
-        </w:rPr>
-        <w:t></w:t>
-      </w:r>
-      <w:r>
-        <w:rPr>
-          <w:rFonts w:ascii="GWIPA" w:hAnsi="GWIPA" w:cs="Arial"/>
-        </w:rPr>
-        <w:t></w:t>
-      </w:r>
-      <w:r>
-        <w:rPr>
-          <w:rFonts w:ascii="GWIPA" w:hAnsi="GWIPA" w:cs="Arial"/>
-        </w:rPr>
-        <w:t></w:t>
-      </w:r>
-      <w:r>
-        <w:rPr>
-          <w:rFonts w:ascii="GWIPA" w:hAnsi="GWIPA" w:cs="Arial"/>
-        </w:rPr>
-        <w:t></w:t>
-      </w:r>
-      <w:r>
-        <w:rPr>
-          <w:rFonts w:ascii="GWIPA" w:hAnsi="GWIPA" w:cs="Arial"/>
-        </w:rPr>
-        <w:t></w:t>
-      </w:r>
-      <w:r>
-        <w:rPr>
-          <w:rFonts w:ascii="GWIPA" w:hAnsi="GWIPA" w:cs="Arial"/>
-        </w:rPr>
-        <w:t></w:t>
-      </w:r>
-      <w:r>
-        <w:rPr>
-          <w:rFonts w:ascii="GWIPA" w:hAnsi="GWIPA" w:cs="Arial"/>
-        </w:rPr>
-        <w:t></w:t>
-      </w:r>
-      <w:r>
-        <w:rPr>
-          <w:rFonts w:ascii="GWIPA" w:hAnsi="GWIPA" w:cs="Arial"/>
-        </w:rPr>
-        <w:t></w:t>
-      </w:r>
-      <w:r>
-        <w:rPr>
-          <w:rFonts w:ascii="GWIPA" w:hAnsi="GWIPA" w:cs="Arial"/>
-        </w:rPr>
-        <w:t></w:t>
-      </w:r>
-      <w:r>
-        <w:rPr>
-          <w:rFonts w:ascii="GWIPA" w:hAnsi="GWIPA" w:cs="Arial"/>
-        </w:rPr>
-        <w:t></w:t>
-      </w:r>
-      <w:r>
-        <w:rPr>
-          <w:rFonts w:ascii="GWIPA" w:hAnsi="GWIPA" w:cs="Arial"/>
-        </w:rPr>
-        <w:t></w:t>
-      </w:r>
-      <w:r>
-        <w:rPr>
-          <w:rFonts w:ascii="GWIPA" w:hAnsi="GWIPA" w:cs="Arial"/>
-        </w:rPr>
-        <w:t></w:t>
-      </w:r>
-      <w:r>
-        <w:rPr>
-          <w:rFonts w:ascii="GWIPA" w:hAnsi="GWIPA" w:cs="Arial"/>
-        </w:rPr>
-        <w:t></w:t>
-      </w:r>
-      <w:r>
-        <w:rPr>
-          <w:rFonts w:ascii="GWIPA" w:hAnsi="GWIPA" w:cs="Arial"/>
-        </w:rPr>
-        <w:t></w:t>
-      </w:r>
-      <w:r>
-        <w:rPr>
-          <w:rFonts w:ascii="Arial" w:hAnsi="Arial" w:cs="Arial"/>
-        </w:rPr>
-        <w:br/>
-      </w:r>
-      <w:r>
-        <w:rPr>
-          <w:rFonts w:ascii="Arial" w:hAnsi="Arial" w:cs="Arial" w:hint="eastAsia"/>
-        </w:rPr>
-        <w:t>[</w:t>
-      </w:r>
-      <w:r>
-        <w:rPr>
-          <w:rFonts w:ascii="Arial" w:hAnsi="Arial" w:cs="Arial"/>
-        </w:rPr>
-        <w:t>adj.</w:t>
-      </w:r>
-      <w:r>
-        <w:rPr>
-          <w:rFonts w:ascii="Arial" w:hAnsi="Arial" w:cs="Arial" w:hint="eastAsia"/>
-        </w:rPr>
-        <w:t>;</w:t>
-      </w:r>
-      <w:r>
-        <w:rPr>
-          <w:rFonts w:ascii="Arial" w:hAnsi="Arial" w:cs="Arial"/>
-        </w:rPr>
-        <w:t xml:space="preserve">arraged in hierachy </w:t>
-      </w:r>
+      </w:pPr>
     </w:p>
     <w:p>
       <w:pPr>
@@ -223,35 +85,200 @@
           <w:b/>
           <w:bCs/>
         </w:rPr>
-        <w:t xml:space="preserve">process : </w:t>
-      </w:r>
-      <w:r>
-        <w:rPr>
-          <w:rFonts w:ascii="Arial" w:hAnsi="Arial" w:cs="Arial"/>
-        </w:rPr>
-        <w:t>进程</w:t>
-      </w:r>
-    </w:p>
-    <w:p>
-      <w:pPr>
-        <w:rPr>
-          <w:rFonts w:ascii="Arial" w:hAnsi="Arial" w:cs="Arial" w:hint="eastAsia"/>
-        </w:rPr>
-      </w:pPr>
-      <w:r>
-        <w:rPr>
-          <w:rFonts w:ascii="Arial" w:hAnsi="Arial" w:cs="Arial" w:hint="eastAsia"/>
+        <w:t>hierachical</w:t>
+      </w:r>
+      <w:r>
+        <w:rPr>
+          <w:rFonts w:ascii="Arial" w:hAnsi="Arial" w:cs="Arial"/>
+        </w:rPr>
+        <w:t xml:space="preserve"> </w:t>
+      </w:r>
+      <w:r>
+        <w:rPr>
+          <w:rFonts w:ascii="GWIPA" w:hAnsi="GWIPA" w:cs="Arial"/>
+        </w:rPr>
+        <w:t></w:t>
+      </w:r>
+      <w:r>
+        <w:rPr>
+          <w:rFonts w:ascii="GWIPA" w:hAnsi="GWIPA" w:cs="Arial"/>
+        </w:rPr>
+        <w:t></w:t>
+      </w:r>
+      <w:r>
+        <w:rPr>
+          <w:rFonts w:ascii="GWIPA" w:hAnsi="GWIPA" w:cs="Arial"/>
+        </w:rPr>
+        <w:t></w:t>
+      </w:r>
+      <w:r>
+        <w:rPr>
+          <w:rFonts w:ascii="GWIPA" w:hAnsi="GWIPA" w:cs="Arial"/>
+        </w:rPr>
+        <w:t></w:t>
+      </w:r>
+      <w:r>
+        <w:rPr>
+          <w:rFonts w:ascii="GWIPA" w:hAnsi="GWIPA" w:cs="Arial"/>
+        </w:rPr>
+        <w:t></w:t>
+      </w:r>
+      <w:r>
+        <w:rPr>
+          <w:rFonts w:ascii="GWIPA" w:hAnsi="GWIPA" w:cs="Arial"/>
+        </w:rPr>
+        <w:t></w:t>
+      </w:r>
+      <w:r>
+        <w:rPr>
+          <w:rFonts w:ascii="GWIPA" w:hAnsi="GWIPA" w:cs="Arial"/>
+        </w:rPr>
+        <w:t></w:t>
+      </w:r>
+      <w:r>
+        <w:rPr>
+          <w:rFonts w:ascii="GWIPA" w:hAnsi="GWIPA" w:cs="Arial"/>
+        </w:rPr>
+        <w:t></w:t>
+      </w:r>
+      <w:r>
+        <w:rPr>
+          <w:rFonts w:ascii="GWIPA" w:hAnsi="GWIPA" w:cs="Arial"/>
+        </w:rPr>
+        <w:t></w:t>
+      </w:r>
+      <w:r>
+        <w:rPr>
+          <w:rFonts w:ascii="GWIPA" w:hAnsi="GWIPA" w:cs="Arial"/>
+        </w:rPr>
+        <w:t></w:t>
+      </w:r>
+      <w:r>
+        <w:rPr>
+          <w:rFonts w:ascii="GWIPA" w:hAnsi="GWIPA" w:cs="Arial"/>
+        </w:rPr>
+        <w:t></w:t>
+      </w:r>
+      <w:r>
+        <w:rPr>
+          <w:rFonts w:ascii="GWIPA" w:hAnsi="GWIPA" w:cs="Arial"/>
+        </w:rPr>
+        <w:t></w:t>
+      </w:r>
+      <w:r>
+        <w:rPr>
+          <w:rFonts w:ascii="GWIPA" w:hAnsi="GWIPA" w:cs="Arial"/>
+        </w:rPr>
+        <w:t></w:t>
+      </w:r>
+      <w:r>
+        <w:rPr>
+          <w:rFonts w:ascii="GWIPA" w:hAnsi="GWIPA" w:cs="Arial"/>
+        </w:rPr>
+        <w:t></w:t>
+      </w:r>
+      <w:r>
+        <w:rPr>
+          <w:rFonts w:ascii="GWIPA" w:hAnsi="GWIPA" w:cs="Arial"/>
+        </w:rPr>
+        <w:t></w:t>
+      </w:r>
+      <w:r>
+        <w:rPr>
+          <w:rFonts w:ascii="GWIPA" w:hAnsi="GWIPA" w:cs="Arial"/>
+        </w:rPr>
+        <w:t></w:t>
+      </w:r>
+      <w:r>
+        <w:rPr>
+          <w:rFonts w:ascii="Arial" w:hAnsi="Arial" w:cs="Arial"/>
+        </w:rPr>
+        <w:br/>
+      </w:r>
+      <w:r>
+        <w:rPr>
+          <w:rFonts w:ascii="Arial" w:hAnsi="Arial" w:cs="Arial" w:hint="eastAsia"/>
+        </w:rPr>
+        <w:t>[</w:t>
+      </w:r>
+      <w:r>
+        <w:rPr>
+          <w:rFonts w:ascii="Arial" w:hAnsi="Arial" w:cs="Arial"/>
+        </w:rPr>
+        <w:t>adj.</w:t>
+      </w:r>
+      <w:r>
+        <w:rPr>
+          <w:rFonts w:ascii="Arial" w:hAnsi="Arial" w:cs="Arial" w:hint="eastAsia"/>
+        </w:rPr>
+        <w:t>;</w:t>
+      </w:r>
+      <w:r>
+        <w:rPr>
+          <w:rFonts w:ascii="Arial" w:hAnsi="Arial" w:cs="Arial"/>
+        </w:rPr>
+        <w:t xml:space="preserve">arraged in hierachy </w:t>
+      </w:r>
+    </w:p>
+    <w:p>
+      <w:pPr>
+        <w:rPr>
+          <w:rFonts w:ascii="Arial" w:hAnsi="Arial" w:cs="Arial"/>
           <w:b/>
           <w:bCs/>
         </w:rPr>
-        <w:t>b</w:t>
-      </w:r>
-      <w:r>
-        <w:rPr>
-          <w:rFonts w:ascii="Arial" w:hAnsi="Arial" w:cs="Arial" w:hint="eastAsia"/>
+      </w:pPr>
+    </w:p>
+    <w:p>
+      <w:pPr>
+        <w:rPr>
+          <w:rFonts w:ascii="Arial" w:hAnsi="Arial" w:cs="Arial"/>
+        </w:rPr>
+      </w:pPr>
+      <w:r>
+        <w:rPr>
+          <w:rFonts w:ascii="Arial" w:hAnsi="Arial" w:cs="Arial"/>
           <w:b/>
           <w:bCs/>
         </w:rPr>
+        <w:t xml:space="preserve">process : </w:t>
+      </w:r>
+      <w:r>
+        <w:rPr>
+          <w:rFonts w:ascii="Arial" w:hAnsi="Arial" w:cs="Arial"/>
+        </w:rPr>
+        <w:t>进程</w:t>
+      </w:r>
+    </w:p>
+    <w:p>
+      <w:pPr>
+        <w:rPr>
+          <w:rFonts w:ascii="Arial" w:hAnsi="Arial" w:cs="Arial"/>
+          <w:b/>
+          <w:bCs/>
+        </w:rPr>
+      </w:pPr>
+    </w:p>
+    <w:p>
+      <w:pPr>
+        <w:rPr>
+          <w:rFonts w:ascii="Arial" w:hAnsi="Arial" w:cs="Arial"/>
+        </w:rPr>
+      </w:pPr>
+      <w:r>
+        <w:rPr>
+          <w:rFonts w:ascii="Arial" w:hAnsi="Arial" w:cs="Arial" w:hint="eastAsia"/>
+          <w:b/>
+          <w:bCs/>
+        </w:rPr>
+        <w:t>b</w:t>
+      </w:r>
+      <w:r>
+        <w:rPr>
+          <w:rFonts w:ascii="Arial" w:hAnsi="Arial" w:cs="Arial" w:hint="eastAsia"/>
+          <w:b/>
+          <w:bCs/>
+        </w:rPr>
         <w:t>ijection</w:t>
       </w:r>
       <w:r>
@@ -271,6 +298,58 @@
           <w:rFonts w:ascii="Arial" w:hAnsi="Arial" w:cs="Arial" w:hint="eastAsia"/>
         </w:rPr>
         <w:t>)</w:t>
+      </w:r>
+    </w:p>
+    <w:p>
+      <w:pPr>
+        <w:rPr>
+          <w:rFonts w:ascii="Arial" w:hAnsi="Arial" w:cs="Arial"/>
+        </w:rPr>
+      </w:pPr>
+    </w:p>
+    <w:p>
+      <w:pPr>
+        <w:rPr>
+          <w:rFonts w:ascii="Arial" w:hAnsi="Arial" w:cs="Arial" w:hint="eastAsia"/>
+        </w:rPr>
+      </w:pPr>
+      <w:r>
+        <w:rPr>
+          <w:rFonts w:ascii="Arial" w:hAnsi="Arial" w:cs="Arial" w:hint="eastAsia"/>
+          <w:b/>
+          <w:bCs/>
+        </w:rPr>
+        <w:t>arbitrary constants</w:t>
+      </w:r>
+      <w:r>
+        <w:rPr>
+          <w:rFonts w:ascii="Arial" w:hAnsi="Arial" w:cs="Arial" w:hint="eastAsia"/>
+        </w:rPr>
+        <w:t>: (P97)</w:t>
+      </w:r>
+      <w:r>
+        <w:rPr>
+          <w:rFonts w:ascii="Arial" w:hAnsi="Arial" w:cs="Arial" w:hint="eastAsia"/>
+        </w:rPr>
+        <w:t xml:space="preserve">: </w:t>
+      </w:r>
+      <w:r>
+        <w:rPr>
+          <w:rFonts w:ascii="Arial" w:hAnsi="Arial" w:cs="Arial"/>
+        </w:rPr>
+        <w:br/>
+      </w:r>
+      <w:r>
+        <w:rPr>
+          <w:rFonts w:ascii="Arial" w:hAnsi="Arial" w:cs="Arial"/>
+        </w:rPr>
+        <w:t>"Arbitrary constants" typically refer to constants that are chosen without specific rules or constraints in a mathematical or computational context. These constants can take on any value within a given range or set, depending on the problem or scenario.</w:t>
+      </w:r>
+      <w:r>
+        <w:rPr>
+          <w:rFonts w:ascii="Arial" w:hAnsi="Arial" w:cs="Arial" w:hint="eastAsia"/>
+        </w:rPr>
+        <w:t xml:space="preserve"> </w:t>
       </w:r>
     </w:p>
     <w:sectPr>
@@ -281,6 +360,44 @@
     </w:sectPr>
   </w:body>
 </w:document>
+</file>
+
+<file path=word/endnotes.xml><?xml version="1.0" encoding="utf-8"?>
+<w:endnotes xmlns:wpc="http://schemas.microsoft.com/office/word/2010/wordprocessingCanvas" xmlns:cx="http://schemas.microsoft.com/office/drawing/2014/chartex" xmlns:cx1="http://schemas.microsoft.com/office/drawing/2015/9/8/chartex" xmlns:cx2="http://schemas.microsoft.com/office/drawing/2015/10/21/chartex" xmlns:cx3="http://schemas.microsoft.com/office/drawing/2016/5/9/chartex" xmlns:cx4="http://schemas.microsoft.com/office/drawing/2016/5/10/chartex" xmlns:cx5="http://schemas.microsoft.com/office/drawing/2016/5/11/chartex" xmlns:cx6="http://schemas.microsoft.com/office/drawing/2016/5/12/chartex" xmlns:cx7="http://schemas.microsoft.com/office/drawing/2016/5/13/chartex" xmlns:cx8="http://schemas.microsoft.com/office/drawing/2016/5/14/chartex" xmlns:mc="http://schemas.openxmlformats.org/markup-compatibility/2006" xmlns:aink="http://schemas.microsoft.com/office/drawing/2016/ink" xmlns:am3d="http://schemas.microsoft.com/office/drawing/2017/model3d" xmlns:o="urn:schemas-microsoft-com:office:office" xmlns:oel="http://schemas.microsoft.com/office/2019/extlst" xmlns:r="http://schemas.openxmlformats.org/officeDocument/2006/relationships" xmlns:m="http://schemas.openxmlformats.org/officeDocument/2006/math" xmlns:v="urn:schemas-microsoft-com:vml" xmlns:wp14="http://schemas.microsoft.com/office/word/2010/wordprocessingDrawing" xmlns:wp="http://schemas.openxmlformats.org/drawingml/2006/wordprocessingDrawing" xmlns:w10="urn:schemas-microsoft-com:office:word" xmlns:w="http://schemas.openxmlformats.org/wordprocessingml/2006/main" xmlns:w14="http://schemas.microsoft.com/office/word/2010/wordml" xmlns:w15="http://schemas.microsoft.com/office/word/2012/wordml" xmlns:w16cex="http://schemas.microsoft.com/office/word/2018/wordml/cex" xmlns:w16cid="http://schemas.microsoft.com/office/word/2016/wordml/cid" xmlns:w16="http://schemas.microsoft.com/office/word/2018/wordml" xmlns:w16du="http://schemas.microsoft.com/office/word/2023/wordml/word16du" xmlns:w16sdtdh="http://schemas.microsoft.com/office/word/2020/wordml/sdtdatahash" xmlns:w16se="http://schemas.microsoft.com/office/word/2015/wordml/symex" xmlns:wpg="http://schemas.microsoft.com/office/word/2010/wordprocessingGroup" xmlns:wpi="http://schemas.microsoft.com/office/word/2010/wordprocessingInk" xmlns:wne="http://schemas.microsoft.com/office/word/2006/wordml" xmlns:wps="http://schemas.microsoft.com/office/word/2010/wordprocessingShape" mc:Ignorable="w14 w15 w16se w16cid w16 w16cex w16sdtdh w16du wp14">
+  <w:endnote w:type="separator" w:id="-1">
+    <w:p>
+      <w:r>
+        <w:separator/>
+      </w:r>
+    </w:p>
+  </w:endnote>
+  <w:endnote w:type="continuationSeparator" w:id="0">
+    <w:p>
+      <w:r>
+        <w:continuationSeparator/>
+      </w:r>
+    </w:p>
+  </w:endnote>
+</w:endnotes>
+</file>
+
+<file path=word/footnotes.xml><?xml version="1.0" encoding="utf-8"?>
+<w:footnotes xmlns:wpc="http://schemas.microsoft.com/office/word/2010/wordprocessingCanvas" xmlns:cx="http://schemas.microsoft.com/office/drawing/2014/chartex" xmlns:cx1="http://schemas.microsoft.com/office/drawing/2015/9/8/chartex" xmlns:cx2="http://schemas.microsoft.com/office/drawing/2015/10/21/chartex" xmlns:cx3="http://schemas.microsoft.com/office/drawing/2016/5/9/chartex" xmlns:cx4="http://schemas.microsoft.com/office/drawing/2016/5/10/chartex" xmlns:cx5="http://schemas.microsoft.com/office/drawing/2016/5/11/chartex" xmlns:cx6="http://schemas.microsoft.com/office/drawing/2016/5/12/chartex" xmlns:cx7="http://schemas.microsoft.com/office/drawing/2016/5/13/chartex" xmlns:cx8="http://schemas.microsoft.com/office/drawing/2016/5/14/chartex" xmlns:mc="http://schemas.openxmlformats.org/markup-compatibility/2006" xmlns:aink="http://schemas.microsoft.com/office/drawing/2016/ink" xmlns:am3d="http://schemas.microsoft.com/office/drawing/2017/model3d" xmlns:o="urn:schemas-microsoft-com:office:office" xmlns:oel="http://schemas.microsoft.com/office/2019/extlst" xmlns:r="http://schemas.openxmlformats.org/officeDocument/2006/relationships" xmlns:m="http://schemas.openxmlformats.org/officeDocument/2006/math" xmlns:v="urn:schemas-microsoft-com:vml" xmlns:wp14="http://schemas.microsoft.com/office/word/2010/wordprocessingDrawing" xmlns:wp="http://schemas.openxmlformats.org/drawingml/2006/wordprocessingDrawing" xmlns:w10="urn:schemas-microsoft-com:office:word" xmlns:w="http://schemas.openxmlformats.org/wordprocessingml/2006/main" xmlns:w14="http://schemas.microsoft.com/office/word/2010/wordml" xmlns:w15="http://schemas.microsoft.com/office/word/2012/wordml" xmlns:w16cex="http://schemas.microsoft.com/office/word/2018/wordml/cex" xmlns:w16cid="http://schemas.microsoft.com/office/word/2016/wordml/cid" xmlns:w16="http://schemas.microsoft.com/office/word/2018/wordml" xmlns:w16du="http://schemas.microsoft.com/office/word/2023/wordml/word16du" xmlns:w16sdtdh="http://schemas.microsoft.com/office/word/2020/wordml/sdtdatahash" xmlns:w16se="http://schemas.microsoft.com/office/word/2015/wordml/symex" xmlns:wpg="http://schemas.microsoft.com/office/word/2010/wordprocessingGroup" xmlns:wpi="http://schemas.microsoft.com/office/word/2010/wordprocessingInk" xmlns:wne="http://schemas.microsoft.com/office/word/2006/wordml" xmlns:wps="http://schemas.microsoft.com/office/word/2010/wordprocessingShape" mc:Ignorable="w14 w15 w16se w16cid w16 w16cex w16sdtdh w16du wp14">
+  <w:footnote w:type="separator" w:id="-1">
+    <w:p>
+      <w:r>
+        <w:separator/>
+      </w:r>
+    </w:p>
+  </w:footnote>
+  <w:footnote w:type="continuationSeparator" w:id="0">
+    <w:p>
+      <w:r>
+        <w:continuationSeparator/>
+      </w:r>
+    </w:p>
+  </w:footnote>
+</w:footnotes>
 </file>
 
 <file path=word/numbering.xml><?xml version="1.0" encoding="utf-8"?>
@@ -783,7 +900,6 @@
   <w:style w:type="character" w:default="1" w:styleId="DefaultParagraphFont">
     <w:name w:val="Default Paragraph Font"/>
     <w:uiPriority w:val="1"/>
-    <w:semiHidden/>
     <w:unhideWhenUsed/>
   </w:style>
   <w:style w:type="table" w:default="1" w:styleId="TableNormal">
@@ -816,6 +932,48 @@
     <w:pPr>
       <w:ind w:firstLineChars="200" w:firstLine="420"/>
     </w:pPr>
+  </w:style>
+  <w:style w:type="paragraph" w:styleId="Header">
+    <w:name w:val="header"/>
+    <w:basedOn w:val="Normal"/>
+    <w:link w:val="HeaderChar"/>
+    <w:uiPriority w:val="99"/>
+    <w:unhideWhenUsed/>
+    <w:rsid w:val="00F553D1"/>
+    <w:pPr>
+      <w:tabs>
+        <w:tab w:val="center" w:pos="4153"/>
+        <w:tab w:val="right" w:pos="8306"/>
+      </w:tabs>
+    </w:pPr>
+  </w:style>
+  <w:style w:type="character" w:customStyle="1" w:styleId="HeaderChar">
+    <w:name w:val="Header Char"/>
+    <w:basedOn w:val="DefaultParagraphFont"/>
+    <w:link w:val="Header"/>
+    <w:uiPriority w:val="99"/>
+    <w:rsid w:val="00F553D1"/>
+  </w:style>
+  <w:style w:type="paragraph" w:styleId="Footer">
+    <w:name w:val="footer"/>
+    <w:basedOn w:val="Normal"/>
+    <w:link w:val="FooterChar"/>
+    <w:uiPriority w:val="99"/>
+    <w:unhideWhenUsed/>
+    <w:rsid w:val="00F553D1"/>
+    <w:pPr>
+      <w:tabs>
+        <w:tab w:val="center" w:pos="4153"/>
+        <w:tab w:val="right" w:pos="8306"/>
+      </w:tabs>
+    </w:pPr>
+  </w:style>
+  <w:style w:type="character" w:customStyle="1" w:styleId="FooterChar">
+    <w:name w:val="Footer Char"/>
+    <w:basedOn w:val="DefaultParagraphFont"/>
+    <w:link w:val="Footer"/>
+    <w:uiPriority w:val="99"/>
+    <w:rsid w:val="00F553D1"/>
   </w:style>
 </w:styles>
 </file>

</xml_diff>